<commit_message>
Updating final project documentation.
</commit_message>
<xml_diff>
--- a/final_project.docx
+++ b/final_project.docx
@@ -283,6 +283,38 @@
       </w:r>
       <w:r>
         <w:t xml:space="preserve"> I have all files I need to run your notebook code, including any additional files you've created.</w:t>
+      </w:r>
+    </w:p>
+    <w:p>
+      <w:pPr>
+        <w:numPr>
+          <w:ilvl w:val="0"/>
+          <w:numId w:val="5"/>
+        </w:numPr>
+      </w:pPr>
+      <w:r>
+        <w:rPr>
+          <w:b/>
+        </w:rPr>
+        <w:t>Make sure</w:t>
+      </w:r>
+      <w:r>
+        <w:t xml:space="preserve"> I can run your notebook, without errors. Before submitting, choose </w:t>
+      </w:r>
+      <w:r>
+        <w:rPr>
+          <w:i/>
+        </w:rPr>
+        <w:t xml:space="preserve">Kernel→Restart </w:t>
+      </w:r>
+      <w:r>
+        <w:rPr>
+          <w:i/>
+        </w:rPr>
+        <w:t>&amp; Run All</w:t>
+      </w:r>
+      <w:r>
+        <w:t>. That will restart the Python your notebook is running on and run all the code blocks from the beginning.</w:t>
       </w:r>
     </w:p>
     <w:sectPr>
@@ -341,9 +373,285 @@
 <file path=word/numbering.xml><?xml version="1.0" encoding="utf-8"?>
 <w:numbering xmlns:wpc="http://schemas.microsoft.com/office/word/2010/wordprocessingCanvas" xmlns:cx="http://schemas.microsoft.com/office/drawing/2014/chartex" xmlns:cx1="http://schemas.microsoft.com/office/drawing/2015/9/8/chartex" xmlns:cx2="http://schemas.microsoft.com/office/drawing/2015/10/21/chartex" xmlns:cx3="http://schemas.microsoft.com/office/drawing/2016/5/9/chartex" xmlns:cx4="http://schemas.microsoft.com/office/drawing/2016/5/10/chartex" xmlns:cx5="http://schemas.microsoft.com/office/drawing/2016/5/11/chartex" xmlns:cx6="http://schemas.microsoft.com/office/drawing/2016/5/12/chartex" xmlns:cx7="http://schemas.microsoft.com/office/drawing/2016/5/13/chartex" xmlns:cx8="http://schemas.microsoft.com/office/drawing/2016/5/14/chartex" xmlns:mc="http://schemas.openxmlformats.org/markup-compatibility/2006" xmlns:aink="http://schemas.microsoft.com/office/drawing/2016/ink" xmlns:am3d="http://schemas.microsoft.com/office/drawing/2017/model3d" xmlns:o="urn:schemas-microsoft-com:office:office" xmlns:r="http://schemas.openxmlformats.org/officeDocument/2006/relationships" xmlns:m="http://schemas.openxmlformats.org/officeDocument/2006/math" xmlns:v="urn:schemas-microsoft-com:vml" xmlns:wp14="http://schemas.microsoft.com/office/word/2010/wordprocessingDrawing" xmlns:wp="http://schemas.openxmlformats.org/drawingml/2006/wordprocessingDrawing" xmlns:w10="urn:schemas-microsoft-com:office:word" xmlns:w="http://schemas.openxmlformats.org/wordprocessingml/2006/main" xmlns:w14="http://schemas.microsoft.com/office/word/2010/wordml" xmlns:w15="http://schemas.microsoft.com/office/word/2012/wordml" xmlns:w16cid="http://schemas.microsoft.com/office/word/2016/wordml/cid" xmlns:w16se="http://schemas.microsoft.com/office/word/2015/wordml/symex" xmlns:wpg="http://schemas.microsoft.com/office/word/2010/wordprocessingGroup" xmlns:wpi="http://schemas.microsoft.com/office/word/2010/wordprocessingInk" xmlns:wne="http://schemas.microsoft.com/office/word/2006/wordml" xmlns:wps="http://schemas.microsoft.com/office/word/2010/wordprocessingShape" mc:Ignorable="w14 w15 w16se w16cid wp14">
   <w:abstractNum w:abstractNumId="0" w15:restartNumberingAfterBreak="0">
-    <w:nsid w:val="AD24A0CF"/>
+    <w:nsid w:val="827A79B9"/>
     <w:multiLevelType w:val="multilevel"/>
-    <w:tmpl w:val="C9F08742"/>
+    <w:tmpl w:val="0338E59C"/>
+    <w:lvl w:ilvl="0">
+      <w:numFmt w:val="bullet"/>
+      <w:lvlText w:val=" "/>
+      <w:lvlJc w:val="left"/>
+      <w:pPr>
+        <w:tabs>
+          <w:tab w:val="num" w:pos="0"/>
+        </w:tabs>
+        <w:ind w:left="480" w:hanging="480"/>
+      </w:pPr>
+    </w:lvl>
+    <w:lvl w:ilvl="1">
+      <w:numFmt w:val="bullet"/>
+      <w:lvlText w:val=" "/>
+      <w:lvlJc w:val="left"/>
+      <w:pPr>
+        <w:tabs>
+          <w:tab w:val="num" w:pos="720"/>
+        </w:tabs>
+        <w:ind w:left="1200" w:hanging="480"/>
+      </w:pPr>
+    </w:lvl>
+    <w:lvl w:ilvl="2">
+      <w:numFmt w:val="bullet"/>
+      <w:lvlText w:val=" "/>
+      <w:lvlJc w:val="left"/>
+      <w:pPr>
+        <w:tabs>
+          <w:tab w:val="num" w:pos="1440"/>
+        </w:tabs>
+        <w:ind w:left="1920" w:hanging="480"/>
+      </w:pPr>
+    </w:lvl>
+    <w:lvl w:ilvl="3">
+      <w:numFmt w:val="bullet"/>
+      <w:lvlText w:val=" "/>
+      <w:lvlJc w:val="left"/>
+      <w:pPr>
+        <w:tabs>
+          <w:tab w:val="num" w:pos="2160"/>
+        </w:tabs>
+        <w:ind w:left="2640" w:hanging="480"/>
+      </w:pPr>
+    </w:lvl>
+    <w:lvl w:ilvl="4">
+      <w:numFmt w:val="bullet"/>
+      <w:lvlText w:val=" "/>
+      <w:lvlJc w:val="left"/>
+      <w:pPr>
+        <w:tabs>
+          <w:tab w:val="num" w:pos="2880"/>
+        </w:tabs>
+        <w:ind w:left="3360" w:hanging="480"/>
+      </w:pPr>
+    </w:lvl>
+    <w:lvl w:ilvl="5">
+      <w:numFmt w:val="bullet"/>
+      <w:lvlText w:val=" "/>
+      <w:lvlJc w:val="left"/>
+      <w:pPr>
+        <w:tabs>
+          <w:tab w:val="num" w:pos="3600"/>
+        </w:tabs>
+        <w:ind w:left="4080" w:hanging="480"/>
+      </w:pPr>
+    </w:lvl>
+    <w:lvl w:ilvl="6">
+      <w:numFmt w:val="bullet"/>
+      <w:lvlText w:val=" "/>
+      <w:lvlJc w:val="left"/>
+      <w:pPr>
+        <w:tabs>
+          <w:tab w:val="num" w:pos="4320"/>
+        </w:tabs>
+        <w:ind w:left="4800" w:hanging="480"/>
+      </w:pPr>
+    </w:lvl>
+    <w:lvl w:ilvl="7">
+      <w:numFmt w:val="decimal"/>
+      <w:lvlText w:val=""/>
+      <w:lvlJc w:val="left"/>
+    </w:lvl>
+    <w:lvl w:ilvl="8">
+      <w:numFmt w:val="decimal"/>
+      <w:lvlText w:val=""/>
+      <w:lvlJc w:val="left"/>
+    </w:lvl>
+  </w:abstractNum>
+  <w:abstractNum w:abstractNumId="1" w15:restartNumberingAfterBreak="0">
+    <w:nsid w:val="937F6845"/>
+    <w:multiLevelType w:val="multilevel"/>
+    <w:tmpl w:val="C1766AA2"/>
+    <w:lvl w:ilvl="0">
+      <w:numFmt w:val="bullet"/>
+      <w:lvlText w:val="•"/>
+      <w:lvlJc w:val="left"/>
+      <w:pPr>
+        <w:tabs>
+          <w:tab w:val="num" w:pos="0"/>
+        </w:tabs>
+        <w:ind w:left="480" w:hanging="480"/>
+      </w:pPr>
+    </w:lvl>
+    <w:lvl w:ilvl="1">
+      <w:numFmt w:val="bullet"/>
+      <w:lvlText w:val="–"/>
+      <w:lvlJc w:val="left"/>
+      <w:pPr>
+        <w:tabs>
+          <w:tab w:val="num" w:pos="720"/>
+        </w:tabs>
+        <w:ind w:left="1200" w:hanging="480"/>
+      </w:pPr>
+    </w:lvl>
+    <w:lvl w:ilvl="2">
+      <w:numFmt w:val="bullet"/>
+      <w:lvlText w:val="•"/>
+      <w:lvlJc w:val="left"/>
+      <w:pPr>
+        <w:tabs>
+          <w:tab w:val="num" w:pos="1440"/>
+        </w:tabs>
+        <w:ind w:left="1920" w:hanging="480"/>
+      </w:pPr>
+    </w:lvl>
+    <w:lvl w:ilvl="3">
+      <w:numFmt w:val="bullet"/>
+      <w:lvlText w:val="–"/>
+      <w:lvlJc w:val="left"/>
+      <w:pPr>
+        <w:tabs>
+          <w:tab w:val="num" w:pos="2160"/>
+        </w:tabs>
+        <w:ind w:left="2640" w:hanging="480"/>
+      </w:pPr>
+    </w:lvl>
+    <w:lvl w:ilvl="4">
+      <w:numFmt w:val="bullet"/>
+      <w:lvlText w:val="•"/>
+      <w:lvlJc w:val="left"/>
+      <w:pPr>
+        <w:tabs>
+          <w:tab w:val="num" w:pos="2880"/>
+        </w:tabs>
+        <w:ind w:left="3360" w:hanging="480"/>
+      </w:pPr>
+    </w:lvl>
+    <w:lvl w:ilvl="5">
+      <w:numFmt w:val="bullet"/>
+      <w:lvlText w:val="–"/>
+      <w:lvlJc w:val="left"/>
+      <w:pPr>
+        <w:tabs>
+          <w:tab w:val="num" w:pos="3600"/>
+        </w:tabs>
+        <w:ind w:left="4080" w:hanging="480"/>
+      </w:pPr>
+    </w:lvl>
+    <w:lvl w:ilvl="6">
+      <w:numFmt w:val="bullet"/>
+      <w:lvlText w:val="•"/>
+      <w:lvlJc w:val="left"/>
+      <w:pPr>
+        <w:tabs>
+          <w:tab w:val="num" w:pos="4320"/>
+        </w:tabs>
+        <w:ind w:left="4800" w:hanging="480"/>
+      </w:pPr>
+    </w:lvl>
+    <w:lvl w:ilvl="7">
+      <w:numFmt w:val="decimal"/>
+      <w:lvlText w:val=""/>
+      <w:lvlJc w:val="left"/>
+    </w:lvl>
+    <w:lvl w:ilvl="8">
+      <w:numFmt w:val="decimal"/>
+      <w:lvlText w:val=""/>
+      <w:lvlJc w:val="left"/>
+    </w:lvl>
+  </w:abstractNum>
+  <w:abstractNum w:abstractNumId="2" w15:restartNumberingAfterBreak="0">
+    <w:nsid w:val="E17F69BA"/>
+    <w:multiLevelType w:val="multilevel"/>
+    <w:tmpl w:val="CA606A5E"/>
+    <w:lvl w:ilvl="0">
+      <w:numFmt w:val="bullet"/>
+      <w:lvlText w:val=" "/>
+      <w:lvlJc w:val="left"/>
+      <w:pPr>
+        <w:tabs>
+          <w:tab w:val="num" w:pos="0"/>
+        </w:tabs>
+        <w:ind w:left="480" w:hanging="480"/>
+      </w:pPr>
+    </w:lvl>
+    <w:lvl w:ilvl="1">
+      <w:numFmt w:val="bullet"/>
+      <w:lvlText w:val=" "/>
+      <w:lvlJc w:val="left"/>
+      <w:pPr>
+        <w:tabs>
+          <w:tab w:val="num" w:pos="720"/>
+        </w:tabs>
+        <w:ind w:left="1200" w:hanging="480"/>
+      </w:pPr>
+    </w:lvl>
+    <w:lvl w:ilvl="2">
+      <w:numFmt w:val="bullet"/>
+      <w:lvlText w:val=" "/>
+      <w:lvlJc w:val="left"/>
+      <w:pPr>
+        <w:tabs>
+          <w:tab w:val="num" w:pos="1440"/>
+        </w:tabs>
+        <w:ind w:left="1920" w:hanging="480"/>
+      </w:pPr>
+    </w:lvl>
+    <w:lvl w:ilvl="3">
+      <w:numFmt w:val="bullet"/>
+      <w:lvlText w:val=" "/>
+      <w:lvlJc w:val="left"/>
+      <w:pPr>
+        <w:tabs>
+          <w:tab w:val="num" w:pos="2160"/>
+        </w:tabs>
+        <w:ind w:left="2640" w:hanging="480"/>
+      </w:pPr>
+    </w:lvl>
+    <w:lvl w:ilvl="4">
+      <w:numFmt w:val="bullet"/>
+      <w:lvlText w:val=" "/>
+      <w:lvlJc w:val="left"/>
+      <w:pPr>
+        <w:tabs>
+          <w:tab w:val="num" w:pos="2880"/>
+        </w:tabs>
+        <w:ind w:left="3360" w:hanging="480"/>
+      </w:pPr>
+    </w:lvl>
+    <w:lvl w:ilvl="5">
+      <w:numFmt w:val="bullet"/>
+      <w:lvlText w:val=" "/>
+      <w:lvlJc w:val="left"/>
+      <w:pPr>
+        <w:tabs>
+          <w:tab w:val="num" w:pos="3600"/>
+        </w:tabs>
+        <w:ind w:left="4080" w:hanging="480"/>
+      </w:pPr>
+    </w:lvl>
+    <w:lvl w:ilvl="6">
+      <w:numFmt w:val="bullet"/>
+      <w:lvlText w:val=" "/>
+      <w:lvlJc w:val="left"/>
+      <w:pPr>
+        <w:tabs>
+          <w:tab w:val="num" w:pos="4320"/>
+        </w:tabs>
+        <w:ind w:left="4800" w:hanging="480"/>
+      </w:pPr>
+    </w:lvl>
+    <w:lvl w:ilvl="7">
+      <w:numFmt w:val="decimal"/>
+      <w:lvlText w:val=""/>
+      <w:lvlJc w:val="left"/>
+    </w:lvl>
+    <w:lvl w:ilvl="8">
+      <w:numFmt w:val="decimal"/>
+      <w:lvlText w:val=""/>
+      <w:lvlJc w:val="left"/>
+    </w:lvl>
+  </w:abstractNum>
+  <w:abstractNum w:abstractNumId="3" w15:restartNumberingAfterBreak="0">
+    <w:nsid w:val="44081D74"/>
+    <w:multiLevelType w:val="multilevel"/>
+    <w:tmpl w:val="2CBCB462"/>
     <w:lvl w:ilvl="0">
       <w:start w:val="1"/>
       <w:numFmt w:val="decimal"/>
@@ -439,290 +747,14 @@
       <w:lvlJc w:val="left"/>
     </w:lvl>
   </w:abstractNum>
-  <w:abstractNum w:abstractNumId="1" w15:restartNumberingAfterBreak="0">
-    <w:nsid w:val="D5368AFD"/>
-    <w:multiLevelType w:val="multilevel"/>
-    <w:tmpl w:val="525C1CA2"/>
-    <w:lvl w:ilvl="0">
-      <w:numFmt w:val="bullet"/>
-      <w:lvlText w:val=" "/>
-      <w:lvlJc w:val="left"/>
-      <w:pPr>
-        <w:tabs>
-          <w:tab w:val="num" w:pos="0"/>
-        </w:tabs>
-        <w:ind w:left="480" w:hanging="480"/>
-      </w:pPr>
-    </w:lvl>
-    <w:lvl w:ilvl="1">
-      <w:numFmt w:val="bullet"/>
-      <w:lvlText w:val=" "/>
-      <w:lvlJc w:val="left"/>
-      <w:pPr>
-        <w:tabs>
-          <w:tab w:val="num" w:pos="720"/>
-        </w:tabs>
-        <w:ind w:left="1200" w:hanging="480"/>
-      </w:pPr>
-    </w:lvl>
-    <w:lvl w:ilvl="2">
-      <w:numFmt w:val="bullet"/>
-      <w:lvlText w:val=" "/>
-      <w:lvlJc w:val="left"/>
-      <w:pPr>
-        <w:tabs>
-          <w:tab w:val="num" w:pos="1440"/>
-        </w:tabs>
-        <w:ind w:left="1920" w:hanging="480"/>
-      </w:pPr>
-    </w:lvl>
-    <w:lvl w:ilvl="3">
-      <w:numFmt w:val="bullet"/>
-      <w:lvlText w:val=" "/>
-      <w:lvlJc w:val="left"/>
-      <w:pPr>
-        <w:tabs>
-          <w:tab w:val="num" w:pos="2160"/>
-        </w:tabs>
-        <w:ind w:left="2640" w:hanging="480"/>
-      </w:pPr>
-    </w:lvl>
-    <w:lvl w:ilvl="4">
-      <w:numFmt w:val="bullet"/>
-      <w:lvlText w:val=" "/>
-      <w:lvlJc w:val="left"/>
-      <w:pPr>
-        <w:tabs>
-          <w:tab w:val="num" w:pos="2880"/>
-        </w:tabs>
-        <w:ind w:left="3360" w:hanging="480"/>
-      </w:pPr>
-    </w:lvl>
-    <w:lvl w:ilvl="5">
-      <w:numFmt w:val="bullet"/>
-      <w:lvlText w:val=" "/>
-      <w:lvlJc w:val="left"/>
-      <w:pPr>
-        <w:tabs>
-          <w:tab w:val="num" w:pos="3600"/>
-        </w:tabs>
-        <w:ind w:left="4080" w:hanging="480"/>
-      </w:pPr>
-    </w:lvl>
-    <w:lvl w:ilvl="6">
-      <w:numFmt w:val="bullet"/>
-      <w:lvlText w:val=" "/>
-      <w:lvlJc w:val="left"/>
-      <w:pPr>
-        <w:tabs>
-          <w:tab w:val="num" w:pos="4320"/>
-        </w:tabs>
-        <w:ind w:left="4800" w:hanging="480"/>
-      </w:pPr>
-    </w:lvl>
-    <w:lvl w:ilvl="7">
-      <w:numFmt w:val="decimal"/>
-      <w:lvlText w:val=""/>
-      <w:lvlJc w:val="left"/>
-    </w:lvl>
-    <w:lvl w:ilvl="8">
-      <w:numFmt w:val="decimal"/>
-      <w:lvlText w:val=""/>
-      <w:lvlJc w:val="left"/>
-    </w:lvl>
-  </w:abstractNum>
-  <w:abstractNum w:abstractNumId="2" w15:restartNumberingAfterBreak="0">
-    <w:nsid w:val="DDB9AD3F"/>
-    <w:multiLevelType w:val="multilevel"/>
-    <w:tmpl w:val="7590984C"/>
-    <w:lvl w:ilvl="0">
-      <w:numFmt w:val="bullet"/>
-      <w:lvlText w:val="•"/>
-      <w:lvlJc w:val="left"/>
-      <w:pPr>
-        <w:tabs>
-          <w:tab w:val="num" w:pos="0"/>
-        </w:tabs>
-        <w:ind w:left="480" w:hanging="480"/>
-      </w:pPr>
-    </w:lvl>
-    <w:lvl w:ilvl="1">
-      <w:numFmt w:val="bullet"/>
-      <w:lvlText w:val="–"/>
-      <w:lvlJc w:val="left"/>
-      <w:pPr>
-        <w:tabs>
-          <w:tab w:val="num" w:pos="720"/>
-        </w:tabs>
-        <w:ind w:left="1200" w:hanging="480"/>
-      </w:pPr>
-    </w:lvl>
-    <w:lvl w:ilvl="2">
-      <w:numFmt w:val="bullet"/>
-      <w:lvlText w:val="•"/>
-      <w:lvlJc w:val="left"/>
-      <w:pPr>
-        <w:tabs>
-          <w:tab w:val="num" w:pos="1440"/>
-        </w:tabs>
-        <w:ind w:left="1920" w:hanging="480"/>
-      </w:pPr>
-    </w:lvl>
-    <w:lvl w:ilvl="3">
-      <w:numFmt w:val="bullet"/>
-      <w:lvlText w:val="–"/>
-      <w:lvlJc w:val="left"/>
-      <w:pPr>
-        <w:tabs>
-          <w:tab w:val="num" w:pos="2160"/>
-        </w:tabs>
-        <w:ind w:left="2640" w:hanging="480"/>
-      </w:pPr>
-    </w:lvl>
-    <w:lvl w:ilvl="4">
-      <w:numFmt w:val="bullet"/>
-      <w:lvlText w:val="•"/>
-      <w:lvlJc w:val="left"/>
-      <w:pPr>
-        <w:tabs>
-          <w:tab w:val="num" w:pos="2880"/>
-        </w:tabs>
-        <w:ind w:left="3360" w:hanging="480"/>
-      </w:pPr>
-    </w:lvl>
-    <w:lvl w:ilvl="5">
-      <w:numFmt w:val="bullet"/>
-      <w:lvlText w:val="–"/>
-      <w:lvlJc w:val="left"/>
-      <w:pPr>
-        <w:tabs>
-          <w:tab w:val="num" w:pos="3600"/>
-        </w:tabs>
-        <w:ind w:left="4080" w:hanging="480"/>
-      </w:pPr>
-    </w:lvl>
-    <w:lvl w:ilvl="6">
-      <w:numFmt w:val="bullet"/>
-      <w:lvlText w:val="•"/>
-      <w:lvlJc w:val="left"/>
-      <w:pPr>
-        <w:tabs>
-          <w:tab w:val="num" w:pos="4320"/>
-        </w:tabs>
-        <w:ind w:left="4800" w:hanging="480"/>
-      </w:pPr>
-    </w:lvl>
-    <w:lvl w:ilvl="7">
-      <w:numFmt w:val="decimal"/>
-      <w:lvlText w:val=""/>
-      <w:lvlJc w:val="left"/>
-    </w:lvl>
-    <w:lvl w:ilvl="8">
-      <w:numFmt w:val="decimal"/>
-      <w:lvlText w:val=""/>
-      <w:lvlJc w:val="left"/>
-    </w:lvl>
-  </w:abstractNum>
-  <w:abstractNum w:abstractNumId="3" w15:restartNumberingAfterBreak="0">
-    <w:nsid w:val="E17F69BA"/>
-    <w:multiLevelType w:val="multilevel"/>
-    <w:tmpl w:val="DA381DB0"/>
-    <w:lvl w:ilvl="0">
-      <w:numFmt w:val="bullet"/>
-      <w:lvlText w:val=" "/>
-      <w:lvlJc w:val="left"/>
-      <w:pPr>
-        <w:tabs>
-          <w:tab w:val="num" w:pos="0"/>
-        </w:tabs>
-        <w:ind w:left="480" w:hanging="480"/>
-      </w:pPr>
-    </w:lvl>
-    <w:lvl w:ilvl="1">
-      <w:numFmt w:val="bullet"/>
-      <w:lvlText w:val=" "/>
-      <w:lvlJc w:val="left"/>
-      <w:pPr>
-        <w:tabs>
-          <w:tab w:val="num" w:pos="720"/>
-        </w:tabs>
-        <w:ind w:left="1200" w:hanging="480"/>
-      </w:pPr>
-    </w:lvl>
-    <w:lvl w:ilvl="2">
-      <w:numFmt w:val="bullet"/>
-      <w:lvlText w:val=" "/>
-      <w:lvlJc w:val="left"/>
-      <w:pPr>
-        <w:tabs>
-          <w:tab w:val="num" w:pos="1440"/>
-        </w:tabs>
-        <w:ind w:left="1920" w:hanging="480"/>
-      </w:pPr>
-    </w:lvl>
-    <w:lvl w:ilvl="3">
-      <w:numFmt w:val="bullet"/>
-      <w:lvlText w:val=" "/>
-      <w:lvlJc w:val="left"/>
-      <w:pPr>
-        <w:tabs>
-          <w:tab w:val="num" w:pos="2160"/>
-        </w:tabs>
-        <w:ind w:left="2640" w:hanging="480"/>
-      </w:pPr>
-    </w:lvl>
-    <w:lvl w:ilvl="4">
-      <w:numFmt w:val="bullet"/>
-      <w:lvlText w:val=" "/>
-      <w:lvlJc w:val="left"/>
-      <w:pPr>
-        <w:tabs>
-          <w:tab w:val="num" w:pos="2880"/>
-        </w:tabs>
-        <w:ind w:left="3360" w:hanging="480"/>
-      </w:pPr>
-    </w:lvl>
-    <w:lvl w:ilvl="5">
-      <w:numFmt w:val="bullet"/>
-      <w:lvlText w:val=" "/>
-      <w:lvlJc w:val="left"/>
-      <w:pPr>
-        <w:tabs>
-          <w:tab w:val="num" w:pos="3600"/>
-        </w:tabs>
-        <w:ind w:left="4080" w:hanging="480"/>
-      </w:pPr>
-    </w:lvl>
-    <w:lvl w:ilvl="6">
-      <w:numFmt w:val="bullet"/>
-      <w:lvlText w:val=" "/>
-      <w:lvlJc w:val="left"/>
-      <w:pPr>
-        <w:tabs>
-          <w:tab w:val="num" w:pos="4320"/>
-        </w:tabs>
-        <w:ind w:left="4800" w:hanging="480"/>
-      </w:pPr>
-    </w:lvl>
-    <w:lvl w:ilvl="7">
-      <w:numFmt w:val="decimal"/>
-      <w:lvlText w:val=""/>
-      <w:lvlJc w:val="left"/>
-    </w:lvl>
-    <w:lvl w:ilvl="8">
-      <w:numFmt w:val="decimal"/>
-      <w:lvlText w:val=""/>
-      <w:lvlJc w:val="left"/>
-    </w:lvl>
-  </w:abstractNum>
   <w:num w:numId="1">
-    <w:abstractNumId w:val="3"/>
+    <w:abstractNumId w:val="2"/>
   </w:num>
   <w:num w:numId="2">
-    <w:abstractNumId w:val="1"/>
+    <w:abstractNumId w:val="0"/>
   </w:num>
   <w:num w:numId="3">
-    <w:abstractNumId w:val="0"/>
+    <w:abstractNumId w:val="3"/>
     <w:lvlOverride w:ilvl="0">
       <w:startOverride w:val="1"/>
     </w:lvlOverride>
@@ -746,10 +778,10 @@
     </w:lvlOverride>
   </w:num>
   <w:num w:numId="4">
-    <w:abstractNumId w:val="2"/>
+    <w:abstractNumId w:val="1"/>
   </w:num>
   <w:num w:numId="5">
-    <w:abstractNumId w:val="2"/>
+    <w:abstractNumId w:val="1"/>
   </w:num>
 </w:numbering>
 </file>

</xml_diff>

<commit_message>
Update to final project description.
</commit_message>
<xml_diff>
--- a/final_project.docx
+++ b/final_project.docx
@@ -276,6 +276,40 @@
         </w:numPr>
       </w:pPr>
       <w:r>
+        <w:t>You can use borrowed code, just be sure to cite it appropriately and thoroughly comment it. It's important to understand how it works.</w:t>
+      </w:r>
+    </w:p>
+    <w:p>
+      <w:pPr>
+        <w:numPr>
+          <w:ilvl w:val="0"/>
+          <w:numId w:val="5"/>
+        </w:numPr>
+      </w:pPr>
+      <w:r>
+        <w:t>Submit via git, as usual. Just create your notebook in your repos</w:t>
+      </w:r>
+      <w:r>
+        <w:t xml:space="preserve">itory's </w:t>
+      </w:r>
+      <w:r>
+        <w:rPr>
+          <w:rStyle w:val="VerbatimChar"/>
+        </w:rPr>
+        <w:t>homework</w:t>
+      </w:r>
+      <w:r>
+        <w:t xml:space="preserve"> folder.</w:t>
+      </w:r>
+    </w:p>
+    <w:p>
+      <w:pPr>
+        <w:numPr>
+          <w:ilvl w:val="0"/>
+          <w:numId w:val="5"/>
+        </w:numPr>
+      </w:pPr>
+      <w:r>
         <w:rPr>
           <w:b/>
         </w:rPr>
@@ -305,16 +339,23 @@
         <w:rPr>
           <w:i/>
         </w:rPr>
-        <w:t xml:space="preserve">Kernel→Restart </w:t>
-      </w:r>
-      <w:r>
-        <w:rPr>
-          <w:i/>
-        </w:rPr>
-        <w:t>&amp; Run All</w:t>
-      </w:r>
-      <w:r>
-        <w:t>. That will restart the Python your notebook is running on and run all the code blocks from the beginning.</w:t>
+        <w:t>Kernel→Restart &amp; Run All</w:t>
+      </w:r>
+      <w:r>
+        <w:t>. That will restart th</w:t>
+      </w:r>
+      <w:r>
+        <w:t>e Python your notebook is running on and run all the code blocks from the beginning.</w:t>
+      </w:r>
+    </w:p>
+    <w:p>
+      <w:pPr>
+        <w:pStyle w:val="Heading4"/>
+      </w:pPr>
+      <w:bookmarkStart w:id="10" w:name="due-date-december-20-2019."/>
+      <w:bookmarkEnd w:id="10"/>
+      <w:r>
+        <w:t>Due Date: December 20, 2019.</w:t>
       </w:r>
     </w:p>
     <w:sectPr>
@@ -373,12 +414,12 @@
 <file path=word/numbering.xml><?xml version="1.0" encoding="utf-8"?>
 <w:numbering xmlns:wpc="http://schemas.microsoft.com/office/word/2010/wordprocessingCanvas" xmlns:cx="http://schemas.microsoft.com/office/drawing/2014/chartex" xmlns:cx1="http://schemas.microsoft.com/office/drawing/2015/9/8/chartex" xmlns:cx2="http://schemas.microsoft.com/office/drawing/2015/10/21/chartex" xmlns:cx3="http://schemas.microsoft.com/office/drawing/2016/5/9/chartex" xmlns:cx4="http://schemas.microsoft.com/office/drawing/2016/5/10/chartex" xmlns:cx5="http://schemas.microsoft.com/office/drawing/2016/5/11/chartex" xmlns:cx6="http://schemas.microsoft.com/office/drawing/2016/5/12/chartex" xmlns:cx7="http://schemas.microsoft.com/office/drawing/2016/5/13/chartex" xmlns:cx8="http://schemas.microsoft.com/office/drawing/2016/5/14/chartex" xmlns:mc="http://schemas.openxmlformats.org/markup-compatibility/2006" xmlns:aink="http://schemas.microsoft.com/office/drawing/2016/ink" xmlns:am3d="http://schemas.microsoft.com/office/drawing/2017/model3d" xmlns:o="urn:schemas-microsoft-com:office:office" xmlns:r="http://schemas.openxmlformats.org/officeDocument/2006/relationships" xmlns:m="http://schemas.openxmlformats.org/officeDocument/2006/math" xmlns:v="urn:schemas-microsoft-com:vml" xmlns:wp14="http://schemas.microsoft.com/office/word/2010/wordprocessingDrawing" xmlns:wp="http://schemas.openxmlformats.org/drawingml/2006/wordprocessingDrawing" xmlns:w10="urn:schemas-microsoft-com:office:word" xmlns:w="http://schemas.openxmlformats.org/wordprocessingml/2006/main" xmlns:w14="http://schemas.microsoft.com/office/word/2010/wordml" xmlns:w15="http://schemas.microsoft.com/office/word/2012/wordml" xmlns:w16cid="http://schemas.microsoft.com/office/word/2016/wordml/cid" xmlns:w16se="http://schemas.microsoft.com/office/word/2015/wordml/symex" xmlns:wpg="http://schemas.microsoft.com/office/word/2010/wordprocessingGroup" xmlns:wpi="http://schemas.microsoft.com/office/word/2010/wordprocessingInk" xmlns:wne="http://schemas.microsoft.com/office/word/2006/wordml" xmlns:wps="http://schemas.microsoft.com/office/word/2010/wordprocessingShape" mc:Ignorable="w14 w15 w16se w16cid wp14">
   <w:abstractNum w:abstractNumId="0" w15:restartNumberingAfterBreak="0">
-    <w:nsid w:val="827A79B9"/>
+    <w:nsid w:val="9099229B"/>
     <w:multiLevelType w:val="multilevel"/>
-    <w:tmpl w:val="0338E59C"/>
+    <w:tmpl w:val="4752A614"/>
     <w:lvl w:ilvl="0">
       <w:numFmt w:val="bullet"/>
-      <w:lvlText w:val=" "/>
+      <w:lvlText w:val="•"/>
       <w:lvlJc w:val="left"/>
       <w:pPr>
         <w:tabs>
@@ -389,7 +430,7 @@
     </w:lvl>
     <w:lvl w:ilvl="1">
       <w:numFmt w:val="bullet"/>
-      <w:lvlText w:val=" "/>
+      <w:lvlText w:val="–"/>
       <w:lvlJc w:val="left"/>
       <w:pPr>
         <w:tabs>
@@ -400,7 +441,7 @@
     </w:lvl>
     <w:lvl w:ilvl="2">
       <w:numFmt w:val="bullet"/>
-      <w:lvlText w:val=" "/>
+      <w:lvlText w:val="•"/>
       <w:lvlJc w:val="left"/>
       <w:pPr>
         <w:tabs>
@@ -411,7 +452,7 @@
     </w:lvl>
     <w:lvl w:ilvl="3">
       <w:numFmt w:val="bullet"/>
-      <w:lvlText w:val=" "/>
+      <w:lvlText w:val="–"/>
       <w:lvlJc w:val="left"/>
       <w:pPr>
         <w:tabs>
@@ -422,7 +463,7 @@
     </w:lvl>
     <w:lvl w:ilvl="4">
       <w:numFmt w:val="bullet"/>
-      <w:lvlText w:val=" "/>
+      <w:lvlText w:val="•"/>
       <w:lvlJc w:val="left"/>
       <w:pPr>
         <w:tabs>
@@ -433,7 +474,7 @@
     </w:lvl>
     <w:lvl w:ilvl="5">
       <w:numFmt w:val="bullet"/>
-      <w:lvlText w:val=" "/>
+      <w:lvlText w:val="–"/>
       <w:lvlJc w:val="left"/>
       <w:pPr>
         <w:tabs>
@@ -444,7 +485,7 @@
     </w:lvl>
     <w:lvl w:ilvl="6">
       <w:numFmt w:val="bullet"/>
-      <w:lvlText w:val=" "/>
+      <w:lvlText w:val="•"/>
       <w:lvlJc w:val="left"/>
       <w:pPr>
         <w:tabs>
@@ -465,12 +506,13 @@
     </w:lvl>
   </w:abstractNum>
   <w:abstractNum w:abstractNumId="1" w15:restartNumberingAfterBreak="0">
-    <w:nsid w:val="937F6845"/>
+    <w:nsid w:val="AD36C47F"/>
     <w:multiLevelType w:val="multilevel"/>
-    <w:tmpl w:val="C1766AA2"/>
+    <w:tmpl w:val="3D58C440"/>
     <w:lvl w:ilvl="0">
-      <w:numFmt w:val="bullet"/>
-      <w:lvlText w:val="•"/>
+      <w:start w:val="1"/>
+      <w:numFmt w:val="decimal"/>
+      <w:lvlText w:val="%1."/>
       <w:lvlJc w:val="left"/>
       <w:pPr>
         <w:tabs>
@@ -480,8 +522,9 @@
       </w:pPr>
     </w:lvl>
     <w:lvl w:ilvl="1">
-      <w:numFmt w:val="bullet"/>
-      <w:lvlText w:val="–"/>
+      <w:start w:val="1"/>
+      <w:numFmt w:val="decimal"/>
+      <w:lvlText w:val="%2."/>
       <w:lvlJc w:val="left"/>
       <w:pPr>
         <w:tabs>
@@ -491,8 +534,9 @@
       </w:pPr>
     </w:lvl>
     <w:lvl w:ilvl="2">
-      <w:numFmt w:val="bullet"/>
-      <w:lvlText w:val="•"/>
+      <w:start w:val="1"/>
+      <w:numFmt w:val="decimal"/>
+      <w:lvlText w:val="%3."/>
       <w:lvlJc w:val="left"/>
       <w:pPr>
         <w:tabs>
@@ -502,8 +546,9 @@
       </w:pPr>
     </w:lvl>
     <w:lvl w:ilvl="3">
-      <w:numFmt w:val="bullet"/>
-      <w:lvlText w:val="–"/>
+      <w:start w:val="1"/>
+      <w:numFmt w:val="decimal"/>
+      <w:lvlText w:val="%4."/>
       <w:lvlJc w:val="left"/>
       <w:pPr>
         <w:tabs>
@@ -513,8 +558,9 @@
       </w:pPr>
     </w:lvl>
     <w:lvl w:ilvl="4">
-      <w:numFmt w:val="bullet"/>
-      <w:lvlText w:val="•"/>
+      <w:start w:val="1"/>
+      <w:numFmt w:val="decimal"/>
+      <w:lvlText w:val="%5."/>
       <w:lvlJc w:val="left"/>
       <w:pPr>
         <w:tabs>
@@ -524,8 +570,9 @@
       </w:pPr>
     </w:lvl>
     <w:lvl w:ilvl="5">
-      <w:numFmt w:val="bullet"/>
-      <w:lvlText w:val="–"/>
+      <w:start w:val="1"/>
+      <w:numFmt w:val="decimal"/>
+      <w:lvlText w:val="%6."/>
       <w:lvlJc w:val="left"/>
       <w:pPr>
         <w:tabs>
@@ -535,8 +582,9 @@
       </w:pPr>
     </w:lvl>
     <w:lvl w:ilvl="6">
-      <w:numFmt w:val="bullet"/>
-      <w:lvlText w:val="•"/>
+      <w:start w:val="1"/>
+      <w:numFmt w:val="decimal"/>
+      <w:lvlText w:val="%7."/>
       <w:lvlJc w:val="left"/>
       <w:pPr>
         <w:tabs>
@@ -559,7 +607,7 @@
   <w:abstractNum w:abstractNumId="2" w15:restartNumberingAfterBreak="0">
     <w:nsid w:val="E17F69BA"/>
     <w:multiLevelType w:val="multilevel"/>
-    <w:tmpl w:val="CA606A5E"/>
+    <w:tmpl w:val="0BAAFB7C"/>
     <w:lvl w:ilvl="0">
       <w:numFmt w:val="bullet"/>
       <w:lvlText w:val=" "/>
@@ -649,13 +697,12 @@
     </w:lvl>
   </w:abstractNum>
   <w:abstractNum w:abstractNumId="3" w15:restartNumberingAfterBreak="0">
-    <w:nsid w:val="44081D74"/>
+    <w:nsid w:val="4807ABE6"/>
     <w:multiLevelType w:val="multilevel"/>
-    <w:tmpl w:val="2CBCB462"/>
+    <w:tmpl w:val="7690F546"/>
     <w:lvl w:ilvl="0">
-      <w:start w:val="1"/>
-      <w:numFmt w:val="decimal"/>
-      <w:lvlText w:val="%1."/>
+      <w:numFmt w:val="bullet"/>
+      <w:lvlText w:val=" "/>
       <w:lvlJc w:val="left"/>
       <w:pPr>
         <w:tabs>
@@ -665,9 +712,8 @@
       </w:pPr>
     </w:lvl>
     <w:lvl w:ilvl="1">
-      <w:start w:val="1"/>
-      <w:numFmt w:val="decimal"/>
-      <w:lvlText w:val="%2."/>
+      <w:numFmt w:val="bullet"/>
+      <w:lvlText w:val=" "/>
       <w:lvlJc w:val="left"/>
       <w:pPr>
         <w:tabs>
@@ -677,9 +723,8 @@
       </w:pPr>
     </w:lvl>
     <w:lvl w:ilvl="2">
-      <w:start w:val="1"/>
-      <w:numFmt w:val="decimal"/>
-      <w:lvlText w:val="%3."/>
+      <w:numFmt w:val="bullet"/>
+      <w:lvlText w:val=" "/>
       <w:lvlJc w:val="left"/>
       <w:pPr>
         <w:tabs>
@@ -689,9 +734,8 @@
       </w:pPr>
     </w:lvl>
     <w:lvl w:ilvl="3">
-      <w:start w:val="1"/>
-      <w:numFmt w:val="decimal"/>
-      <w:lvlText w:val="%4."/>
+      <w:numFmt w:val="bullet"/>
+      <w:lvlText w:val=" "/>
       <w:lvlJc w:val="left"/>
       <w:pPr>
         <w:tabs>
@@ -701,9 +745,8 @@
       </w:pPr>
     </w:lvl>
     <w:lvl w:ilvl="4">
-      <w:start w:val="1"/>
-      <w:numFmt w:val="decimal"/>
-      <w:lvlText w:val="%5."/>
+      <w:numFmt w:val="bullet"/>
+      <w:lvlText w:val=" "/>
       <w:lvlJc w:val="left"/>
       <w:pPr>
         <w:tabs>
@@ -713,9 +756,8 @@
       </w:pPr>
     </w:lvl>
     <w:lvl w:ilvl="5">
-      <w:start w:val="1"/>
-      <w:numFmt w:val="decimal"/>
-      <w:lvlText w:val="%6."/>
+      <w:numFmt w:val="bullet"/>
+      <w:lvlText w:val=" "/>
       <w:lvlJc w:val="left"/>
       <w:pPr>
         <w:tabs>
@@ -725,9 +767,8 @@
       </w:pPr>
     </w:lvl>
     <w:lvl w:ilvl="6">
-      <w:start w:val="1"/>
-      <w:numFmt w:val="decimal"/>
-      <w:lvlText w:val="%7."/>
+      <w:numFmt w:val="bullet"/>
+      <w:lvlText w:val=" "/>
       <w:lvlJc w:val="left"/>
       <w:pPr>
         <w:tabs>
@@ -751,10 +792,10 @@
     <w:abstractNumId w:val="2"/>
   </w:num>
   <w:num w:numId="2">
-    <w:abstractNumId w:val="0"/>
+    <w:abstractNumId w:val="3"/>
   </w:num>
   <w:num w:numId="3">
-    <w:abstractNumId w:val="3"/>
+    <w:abstractNumId w:val="1"/>
     <w:lvlOverride w:ilvl="0">
       <w:startOverride w:val="1"/>
     </w:lvlOverride>
@@ -778,10 +819,10 @@
     </w:lvlOverride>
   </w:num>
   <w:num w:numId="4">
-    <w:abstractNumId w:val="1"/>
+    <w:abstractNumId w:val="0"/>
   </w:num>
   <w:num w:numId="5">
-    <w:abstractNumId w:val="1"/>
+    <w:abstractNumId w:val="0"/>
   </w:num>
 </w:numbering>
 </file>
@@ -803,9 +844,8 @@
       </w:pPr>
     </w:pPrDefault>
   </w:docDefaults>
-  <w:latentStyles w:defLockedState="0" w:defUIPriority="0" w:defSemiHidden="0" w:defUnhideWhenUsed="0" w:defQFormat="0" w:count="377">
-    <w:lsdException w:name="heading 4" w:semiHidden="1" w:unhideWhenUsed="1"/>
-    <w:lsdException w:name="index 1" w:semiHidden="1" w:unhideWhenUsed="1"/>
+  <w:latentStyles w:defLockedState="0" w:defUIPriority="0" w:defSemiHidden="0" w:defUnhideWhenUsed="0" w:defQFormat="0" w:count="376">
+    <w:lsdException w:name="heading 5" w:semiHidden="1" w:unhideWhenUsed="1"/>
     <w:lsdException w:name="index 2" w:semiHidden="1" w:unhideWhenUsed="1"/>
     <w:lsdException w:name="index 3" w:semiHidden="1" w:unhideWhenUsed="1"/>
     <w:lsdException w:name="index 4" w:semiHidden="1" w:unhideWhenUsed="1"/>
@@ -847,9 +887,9 @@
     <w:lsdException w:name="List Number" w:semiHidden="1" w:unhideWhenUsed="1"/>
     <w:lsdException w:name="List 2" w:semiHidden="1" w:unhideWhenUsed="1"/>
     <w:lsdException w:name="List 3" w:semiHidden="1" w:unhideWhenUsed="1"/>
-    <w:lsdException w:name="List 5" w:semiHidden="1" w:unhideWhenUsed="1"/>
+    <w:lsdException w:name="List 4" w:semiHidden="1" w:unhideWhenUsed="1"/>
     <w:lsdException w:name="List Bullet 2" w:semiHidden="1" w:unhideWhenUsed="1"/>
-    <w:lsdException w:name="List Bullet 5" w:semiHidden="1" w:unhideWhenUsed="1"/>
+    <w:lsdException w:name="List Bullet 3" w:semiHidden="1" w:unhideWhenUsed="1"/>
     <w:lsdException w:name="List Number 2" w:semiHidden="1" w:unhideWhenUsed="1"/>
     <w:lsdException w:name="List Number 3" w:semiHidden="1" w:unhideWhenUsed="1"/>
     <w:lsdException w:name="List Number 4" w:semiHidden="1" w:unhideWhenUsed="1"/>
@@ -867,7 +907,7 @@
     <w:lsdException w:name="Message Header" w:semiHidden="1" w:unhideWhenUsed="1"/>
     <w:lsdException w:name="Salutation" w:semiHidden="1" w:unhideWhenUsed="1"/>
     <w:lsdException w:name="Date" w:semiHidden="1" w:unhideWhenUsed="1"/>
-    <w:lsdException w:name="Body Text 3" w:semiHidden="1" w:unhideWhenUsed="1"/>
+    <w:lsdException w:name="Body Text First Indent" w:semiHidden="1" w:unhideWhenUsed="1"/>
     <w:lsdException w:name="Body Text Indent 2" w:semiHidden="1" w:unhideWhenUsed="1"/>
     <w:lsdException w:name="Body Text Indent 3" w:semiHidden="1" w:unhideWhenUsed="1"/>
     <w:lsdException w:name="Block Text" w:semiHidden="1" w:unhideWhenUsed="1"/>
@@ -941,7 +981,7 @@
     <w:lsdException w:name="Table Theme" w:semiHidden="1" w:unhideWhenUsed="1"/>
     <w:lsdException w:name="Placeholder Text" w:semiHidden="1"/>
     <w:lsdException w:name="Light Shading"/>
-    <w:lsdException w:name="Medium Grid 2"/>
+    <w:lsdException w:name="Light List"/>
     <w:lsdException w:name="Medium Grid 3"/>
     <w:lsdException w:name="Dark List"/>
     <w:lsdException w:name="Colorful Shading"/>
@@ -1134,7 +1174,6 @@
     <w:lsdException w:name="Hashtag" w:semiHidden="1" w:uiPriority="99" w:unhideWhenUsed="1"/>
     <w:lsdException w:name="Unresolved Mention" w:semiHidden="1" w:uiPriority="99" w:unhideWhenUsed="1"/>
     <w:lsdException w:name="Smart Link" w:semiHidden="1" w:uiPriority="99" w:unhideWhenUsed="1"/>
-    <w:lsdException w:name="Smart Link Error" w:semiHidden="1" w:uiPriority="99" w:unhideWhenUsed="1"/>
   </w:latentStyles>
   <w:style w:type="paragraph" w:default="1" w:styleId="Normal">
     <w:name w:val="Normal"/>

</xml_diff>